<commit_message>
some images and small word changes
</commit_message>
<xml_diff>
--- a/Εργασία Επικοινωνίας Ανθρώπου-Υπολογιστή/Εργασία Επικοινωνίας Ανθρώπου-Υπολογιστή.docx
+++ b/Εργασία Επικοινωνίας Ανθρώπου-Υπολογιστή/Εργασία Επικοινωνίας Ανθρώπου-Υπολογιστή.docx
@@ -1,10 +1,11 @@
 
 <file path=word/document.xml><?xml version="1.0" encoding="utf-8"?>
-<w:document xmlns:wpc="http://schemas.microsoft.com/office/word/2010/wordprocessingCanvas" xmlns:cx="http://schemas.microsoft.com/office/drawing/2014/chartex" xmlns:cx1="http://schemas.microsoft.com/office/drawing/2015/9/8/chartex" xmlns:cx2="http://schemas.microsoft.com/office/drawing/2015/10/21/chartex" xmlns:cx3="http://schemas.microsoft.com/office/drawing/2016/5/9/chartex" xmlns:cx4="http://schemas.microsoft.com/office/drawing/2016/5/10/chartex" xmlns:cx5="http://schemas.microsoft.com/office/drawing/2016/5/11/chartex" xmlns:cx6="http://schemas.microsoft.com/office/drawing/2016/5/12/chartex" xmlns:cx7="http://schemas.microsoft.com/office/drawing/2016/5/13/chartex" xmlns:cx8="http://schemas.microsoft.com/office/drawing/2016/5/14/chartex" xmlns:mc="http://schemas.openxmlformats.org/markup-compatibility/2006" xmlns:aink="http://schemas.microsoft.com/office/drawing/2016/ink" xmlns:am3d="http://schemas.microsoft.com/office/drawing/2017/model3d" xmlns:o="urn:schemas-microsoft-com:office:office" xmlns:r="http://schemas.openxmlformats.org/officeDocument/2006/relationships" xmlns:m="http://schemas.openxmlformats.org/officeDocument/2006/math" xmlns:v="urn:schemas-microsoft-com:vml" xmlns:wp14="http://schemas.microsoft.com/office/word/2010/wordprocessingDrawing" xmlns:wp="http://schemas.openxmlformats.org/drawingml/2006/wordprocessingDrawing" xmlns:w10="urn:schemas-microsoft-com:office:word" xmlns:w="http://schemas.openxmlformats.org/wordprocessingml/2006/main" xmlns:w14="http://schemas.microsoft.com/office/word/2010/wordml" xmlns:w15="http://schemas.microsoft.com/office/word/2012/wordml" xmlns:w16cid="http://schemas.microsoft.com/office/word/2016/wordml/cid" xmlns:w16se="http://schemas.microsoft.com/office/word/2015/wordml/symex" xmlns:wpg="http://schemas.microsoft.com/office/word/2010/wordprocessingGroup" xmlns:wpi="http://schemas.microsoft.com/office/word/2010/wordprocessingInk" xmlns:wne="http://schemas.microsoft.com/office/word/2006/wordml" xmlns:wps="http://schemas.microsoft.com/office/word/2010/wordprocessingShape" mc:Ignorable="w14 w15 w16se w16cid wp14">
+<w:document xmlns:o="urn:schemas-microsoft-com:office:office" xmlns:r="http://schemas.openxmlformats.org/officeDocument/2006/relationships" xmlns:v="urn:schemas-microsoft-com:vml" xmlns:w="http://schemas.openxmlformats.org/wordprocessingml/2006/main" xmlns:w10="urn:schemas-microsoft-com:office:word" xmlns:wp="http://schemas.openxmlformats.org/drawingml/2006/wordprocessingDrawing" xmlns:wps="http://schemas.microsoft.com/office/word/2010/wordprocessingShape" xmlns:wpg="http://schemas.microsoft.com/office/word/2010/wordprocessingGroup" xmlns:mc="http://schemas.openxmlformats.org/markup-compatibility/2006" xmlns:wp14="http://schemas.microsoft.com/office/word/2010/wordprocessingDrawing" xmlns:w14="http://schemas.microsoft.com/office/word/2010/wordml" mc:Ignorable="w14 wp14">
   <w:body>
     <w:p>
       <w:pPr>
-        <w:ind w:left="4530"/>
+        <w:pStyle w:val="Normal"/>
+        <w:ind w:left="4530" w:hanging="0"/>
         <w:jc w:val="center"/>
         <w:rPr>
           <w:sz w:val="24"/>
@@ -28,7 +29,8 @@
     </w:p>
     <w:p>
       <w:pPr>
-        <w:ind w:left="720"/>
+        <w:pStyle w:val="Normal"/>
+        <w:ind w:left="720" w:hanging="0"/>
         <w:jc w:val="center"/>
         <w:rPr>
           <w:sz w:val="24"/>
@@ -47,94 +49,88 @@
           <w:sz w:val="24"/>
           <w:szCs w:val="24"/>
         </w:rPr>
-        <w:t xml:space="preserve">Γιάννης </w:t>
-      </w:r>
-      <w:proofErr w:type="spellStart"/>
-      <w:r>
+        <w:t>Γιάννης Φουρφουρής 3150190</w:t>
+      </w:r>
+    </w:p>
+    <w:p>
+      <w:pPr>
+        <w:pStyle w:val="Normal"/>
+        <w:ind w:left="720" w:hanging="0"/>
+        <w:jc w:val="right"/>
         <w:rPr>
           <w:sz w:val="24"/>
           <w:szCs w:val="24"/>
         </w:rPr>
-        <w:t>Φουρφουρής</w:t>
-      </w:r>
-      <w:proofErr w:type="spellEnd"/>
+      </w:pPr>
       <w:r>
         <w:rPr>
           <w:sz w:val="24"/>
           <w:szCs w:val="24"/>
         </w:rPr>
-        <w:t xml:space="preserve"> 3150190</w:t>
-      </w:r>
-    </w:p>
-    <w:p>
-      <w:pPr>
-        <w:ind w:left="720"/>
-        <w:jc w:val="right"/>
+        <w:t xml:space="preserve">    </w:t>
+      </w:r>
+      <w:bookmarkStart w:id="0" w:name="_GoBack"/>
+      <w:bookmarkEnd w:id="0"/>
+      <w:r>
         <w:rPr>
           <w:sz w:val="24"/>
           <w:szCs w:val="24"/>
         </w:rPr>
-      </w:pPr>
+        <w:t>•</w:t>
+      </w:r>
       <w:r>
         <w:rPr>
           <w:sz w:val="24"/>
           <w:szCs w:val="24"/>
         </w:rPr>
-        <w:t xml:space="preserve">    </w:t>
-      </w:r>
-      <w:bookmarkStart w:id="0" w:name="_GoBack"/>
-      <w:bookmarkEnd w:id="0"/>
-      <w:r>
-        <w:rPr>
-          <w:sz w:val="24"/>
-          <w:szCs w:val="24"/>
-        </w:rPr>
-        <w:t>•</w:t>
-      </w:r>
-      <w:r>
-        <w:rPr>
-          <w:sz w:val="24"/>
-          <w:szCs w:val="24"/>
-        </w:rPr>
         <w:t>Βασίλης Κωνσταντίνου 3150085</w:t>
       </w:r>
     </w:p>
     <w:p>
       <w:pPr>
+        <w:pStyle w:val="Normal"/>
         <w:jc w:val="center"/>
         <w:rPr>
+          <w:b/>
           <w:b/>
           <w:sz w:val="32"/>
           <w:szCs w:val="32"/>
         </w:rPr>
       </w:pPr>
-    </w:p>
-    <w:p>
-      <w:pPr>
-        <w:jc w:val="center"/>
+      <w:r>
         <w:rPr>
           <w:b/>
           <w:sz w:val="32"/>
           <w:szCs w:val="32"/>
         </w:rPr>
-      </w:pPr>
-      <w:r>
-        <w:rPr>
+      </w:r>
+    </w:p>
+    <w:p>
+      <w:pPr>
+        <w:pStyle w:val="Normal"/>
+        <w:jc w:val="center"/>
+        <w:rPr>
+          <w:b/>
           <w:b/>
           <w:sz w:val="32"/>
           <w:szCs w:val="32"/>
         </w:rPr>
-        <w:t>ΕΠΙΚΟΙΝΩΝΙΑ ΑΝΘΡΩΠΟΥ ΥΠΟΛΟΓΙΣΤΗ</w:t>
-      </w:r>
-    </w:p>
-    <w:p>
-      <w:pPr>
-        <w:jc w:val="center"/>
+      </w:pPr>
+      <w:r>
         <w:rPr>
           <w:b/>
           <w:sz w:val="32"/>
           <w:szCs w:val="32"/>
         </w:rPr>
+        <w:t>ΕΠΙΚΟΙΝΩΝΙΑ ΑΝΘΡΩΠΟΥ ΥΠΟΛΟΓΙΣΤΗ</w:t>
+      </w:r>
+    </w:p>
+    <w:p>
+      <w:pPr>
+        <w:pStyle w:val="Normal"/>
+        <w:spacing w:lineRule="auto" w:line="276"/>
+        <w:jc w:val="center"/>
+        <w:rPr/>
       </w:pPr>
       <w:r>
         <w:rPr>
@@ -145,9 +141,18 @@
         <w:t>1η Εργασία</w:t>
       </w:r>
     </w:p>
-    <w:p/>
-    <w:p>
-      <w:pPr>
+    <w:p>
+      <w:pPr>
+        <w:pStyle w:val="Normal"/>
+        <w:rPr/>
+      </w:pPr>
+      <w:r>
+        <w:rPr/>
+      </w:r>
+    </w:p>
+    <w:p>
+      <w:pPr>
+        <w:pStyle w:val="Normal"/>
         <w:rPr>
           <w:u w:val="single"/>
         </w:rPr>
@@ -168,19 +173,13 @@
       </w:r>
     </w:p>
     <w:p>
-      <w:r>
-        <w:t>Η συσκευή που επιλέξαμε για την</w:t>
-      </w:r>
-      <w:r>
-        <w:t xml:space="preserve"> δημιουργία νέας </w:t>
-      </w:r>
-      <w:proofErr w:type="spellStart"/>
-      <w:r>
-        <w:t>διεπαφής</w:t>
-      </w:r>
-      <w:proofErr w:type="spellEnd"/>
-      <w:r>
-        <w:t xml:space="preserve"> είναι ο φούρνος μικροκυμάτων μάρκας </w:t>
+      <w:pPr>
+        <w:pStyle w:val="Normal"/>
+        <w:rPr/>
+      </w:pPr>
+      <w:r>
+        <w:rPr/>
+        <w:t xml:space="preserve">Η συσκευή που επιλέξαμε για την δημιουργία νέας διεπαφής είναι ο φούρνος μικροκυμάτων μάρκας </w:t>
       </w:r>
       <w:r>
         <w:rPr>
@@ -189,6 +188,7 @@
         <w:t>Silver</w:t>
       </w:r>
       <w:r>
+        <w:rPr/>
         <w:t xml:space="preserve"> </w:t>
       </w:r>
       <w:r>
@@ -198,6 +198,7 @@
         <w:t>Crest</w:t>
       </w:r>
       <w:r>
+        <w:rPr/>
         <w:t xml:space="preserve"> και μοντέλου </w:t>
       </w:r>
       <w:r>
@@ -207,6 +208,7 @@
         <w:t>SMW</w:t>
       </w:r>
       <w:r>
+        <w:rPr/>
         <w:t xml:space="preserve"> 800 </w:t>
       </w:r>
       <w:r>
@@ -216,71 +218,73 @@
         <w:t>D</w:t>
       </w:r>
       <w:r>
-        <w:t xml:space="preserve">4. </w:t>
-      </w:r>
-      <w:r>
-        <w:t xml:space="preserve">Ο λόγος επιλογής αυτής της συσκευής είναι η δύσχρηστη </w:t>
-      </w:r>
-      <w:proofErr w:type="spellStart"/>
-      <w:r>
-        <w:t>διεπαφή</w:t>
-      </w:r>
-      <w:proofErr w:type="spellEnd"/>
-      <w:r>
-        <w:t xml:space="preserve"> χρήστη που διαθέτει η συσκευή, με αποτέλεσμα να οδηγήσει ένα μέλος της ομάδας μας να μη χρησιμοποιεί το πλήρες εύρος των λειτουργιών της παρά μόνο μια συγκεκριμένη( γρήγορο ζέσταμα ).</w:t>
-      </w:r>
-    </w:p>
-    <w:p>
-      <w:r>
-        <w:t xml:space="preserve">Αποφασίσαμε έτσι να φτιάξουμε μία </w:t>
-      </w:r>
-      <w:proofErr w:type="spellStart"/>
-      <w:r>
-        <w:t>διεπαφή</w:t>
-      </w:r>
-      <w:proofErr w:type="spellEnd"/>
-      <w:r>
-        <w:t xml:space="preserve"> φιλική, εύχρηστη οι οποία να απευθύνεται κυρίως </w:t>
-      </w:r>
-      <w:r>
-        <w:t>σε φοιτητές με περιορισμένο διαθέσιμο χρόνο και απειρία στη μαγειρική.</w:t>
-      </w:r>
-    </w:p>
-    <w:p>
-      <w:r>
-        <w:t>Οι βασικές λειτουργίες είναι η εξής:</w:t>
-      </w:r>
-    </w:p>
-    <w:p>
+        <w:rPr/>
+        <w:t>4. Ο λόγος επιλογής αυτής της συσκευής είναι η δύσχρηστη διεπαφή χρήστη που διαθέτει η συσκευή, με αποτέλεσμα να οδηγήσει ένα μέλος της ομάδας μας να μη χρησιμοποιεί το πλήρες εύρος των λειτουργιών της παρά μόνο μια συγκεκριμένη( γρήγορο ζέσταμα ).</w:t>
+      </w:r>
+    </w:p>
+    <w:p>
+      <w:pPr>
+        <w:pStyle w:val="Normal"/>
+        <w:spacing w:lineRule="auto" w:line="240"/>
+        <w:rPr/>
+      </w:pPr>
+      <w:r>
+        <w:rPr/>
+        <w:t>Αποφασίσαμε έτσι να φτιάξουμε μία διεπαφή φιλική, εύχρηστη οι οποία να απευθύνεται κυρίως σε φοιτητές με περιορισμένο διαθέσιμο χρόνο και απειρία στη μαγειρική.Οι βασικές λειτουργίες είναι η εξής:</w:t>
+      </w:r>
+    </w:p>
+    <w:p>
+      <w:pPr>
+        <w:pStyle w:val="Normal"/>
+        <w:numPr>
+          <w:ilvl w:val="0"/>
+          <w:numId w:val="1"/>
+        </w:numPr>
+        <w:spacing w:lineRule="auto" w:line="240"/>
+        <w:rPr/>
+      </w:pPr>
       <w:r>
         <w:rPr>
           <w:u w:val="single"/>
         </w:rPr>
-        <w:t>Προσαρμοσμένη Έναρξη Ψησ</w:t>
-      </w:r>
+        <w:t>Προσαρμοσμένη Έναρξη Ψησίματος</w:t>
+      </w:r>
+      <w:r>
+        <w:rPr/>
+        <w:t>, η λειτουργία αυτή δίνει στο χρήστη την δυνατότητα να επιλέξει τον χρόνο και την θερμοκρασία ψησίματος</w:t>
+      </w:r>
+    </w:p>
+    <w:p>
+      <w:pPr>
+        <w:pStyle w:val="Normal"/>
+        <w:numPr>
+          <w:ilvl w:val="0"/>
+          <w:numId w:val="1"/>
+        </w:numPr>
+        <w:spacing w:lineRule="auto" w:line="240"/>
+        <w:rPr/>
+      </w:pPr>
       <w:r>
         <w:rPr>
           <w:u w:val="single"/>
         </w:rPr>
-        <w:t>ίματος</w:t>
-      </w:r>
-      <w:r>
-        <w:t>, η λειτουργία αυτή δίνει στο χρήστη την δυνατότητα να επιλέξει τον χρόνο και την θερμοκρασία ψησίματος</w:t>
-      </w:r>
-    </w:p>
-    <w:p>
-      <w:r>
-        <w:rPr>
-          <w:u w:val="single"/>
-        </w:rPr>
         <w:t>Έτοιμα προγράμματα ψησίματος</w:t>
       </w:r>
       <w:r>
+        <w:rPr/>
         <w:t>, επιλέγοντας αυτή τη λειτουργία ο χρήστης μπορεί να επιλέξει ανάμεσα σε προκαθορισμένους τρόπους ψησίματος για διάφορες κατηγορίες φαγητών.</w:t>
       </w:r>
     </w:p>
     <w:p>
-      <w:proofErr w:type="gramStart"/>
+      <w:pPr>
+        <w:pStyle w:val="Normal"/>
+        <w:numPr>
+          <w:ilvl w:val="0"/>
+          <w:numId w:val="1"/>
+        </w:numPr>
+        <w:spacing w:lineRule="auto" w:line="240"/>
+        <w:rPr/>
+      </w:pPr>
       <w:r>
         <w:rPr>
           <w:u w:val="single"/>
@@ -292,570 +296,374 @@
         <w:rPr>
           <w:u w:val="single"/>
         </w:rPr>
-        <w:t>(</w:t>
-      </w:r>
-      <w:proofErr w:type="gramEnd"/>
+        <w:t>(ψήσιμο σχάρας)</w:t>
+      </w:r>
+      <w:r>
+        <w:rPr/>
+        <w:t>, όπου ενεργοποιούνται οι αντιστάσεις αντί των μικροκυμάτων και επιτρέπει το καθορισμό του χρόνου και της θερμοκρασίας</w:t>
+      </w:r>
+    </w:p>
+    <w:p>
+      <w:pPr>
+        <w:pStyle w:val="Normal"/>
+        <w:numPr>
+          <w:ilvl w:val="0"/>
+          <w:numId w:val="1"/>
+        </w:numPr>
+        <w:spacing w:lineRule="auto" w:line="240"/>
+        <w:rPr/>
+      </w:pPr>
       <w:r>
         <w:rPr>
           <w:u w:val="single"/>
         </w:rPr>
-        <w:t>ψήσιμο σχάρας)</w:t>
-      </w:r>
-      <w:r>
-        <w:t xml:space="preserve">, </w:t>
-      </w:r>
-      <w:r>
-        <w:t xml:space="preserve">όπου ενεργοποιούνται οι αντιστάσεις αντί των μικροκυμάτων </w:t>
-      </w:r>
-      <w:r>
-        <w:t>και επιτρέπει το καθορισμό του χρόνου και της θερμοκρασίας</w:t>
-      </w:r>
-    </w:p>
-    <w:p>
+        <w:t>Απόψυξη</w:t>
+      </w:r>
+      <w:r>
+        <w:rPr/>
+        <w:t>, με την λειτουργία αυτή πραγματοποιείται το ξεπάγωμα τροφών. Ο χρήστης μπορεί να ορίσει το χρόνο απόψυξης.</w:t>
+      </w:r>
+    </w:p>
+    <w:p>
+      <w:pPr>
+        <w:pStyle w:val="Normal"/>
+        <w:numPr>
+          <w:ilvl w:val="0"/>
+          <w:numId w:val="1"/>
+        </w:numPr>
+        <w:spacing w:lineRule="auto" w:line="240"/>
+        <w:rPr/>
+      </w:pPr>
       <w:r>
         <w:rPr>
           <w:u w:val="single"/>
         </w:rPr>
-        <w:t>Απόψυξη</w:t>
-      </w:r>
-      <w:r>
-        <w:t xml:space="preserve">, με την λειτουργία αυτή πραγματοποιείται το </w:t>
-      </w:r>
-      <w:proofErr w:type="spellStart"/>
-      <w:r>
-        <w:t>ξεπάγωμα</w:t>
-      </w:r>
-      <w:proofErr w:type="spellEnd"/>
-      <w:r>
-        <w:t xml:space="preserve"> τροφών. Ο χρήστης μπορεί να ορίσει το χρόνο απόψυξης</w:t>
-      </w:r>
-    </w:p>
-    <w:p>
-      <w:r>
-        <w:rPr>
-          <w:u w:val="single"/>
-        </w:rPr>
-        <w:t>Γ</w:t>
-      </w:r>
-      <w:r>
-        <w:rPr>
-          <w:u w:val="single"/>
-        </w:rPr>
-        <w:t>ρήγορη Θέρμανση</w:t>
-      </w:r>
-      <w:r>
+        <w:t>Γρήγορη Θέρμανση</w:t>
+      </w:r>
+      <w:r>
+        <w:rPr/>
         <w:t>, ενεργοποιούνται τα μικροκύματα σε μέγιστη ισχύ και δίνεται η επιλογή προσδιορισμού του χρόνου ψησίματος</w:t>
       </w:r>
     </w:p>
-    <w:p/>
-    <w:p/>
-    <w:p/>
+    <w:p>
+      <w:pPr>
+        <w:pStyle w:val="Normal"/>
+        <w:rPr/>
+      </w:pPr>
+      <w:r>
+        <w:rPr/>
+      </w:r>
+    </w:p>
+    <w:p>
+      <w:pPr>
+        <w:pStyle w:val="Normal"/>
+        <w:rPr/>
+      </w:pPr>
+      <w:r>
+        <w:rPr/>
+      </w:r>
+    </w:p>
+    <w:p>
+      <w:pPr>
+        <w:pStyle w:val="Normal"/>
+        <w:widowControl/>
+        <w:bidi w:val="0"/>
+        <w:spacing w:lineRule="auto" w:line="259" w:before="0" w:after="160"/>
+        <w:jc w:val="left"/>
+        <w:rPr/>
+      </w:pPr>
+      <w:r>
+        <w:rPr/>
+      </w:r>
+    </w:p>
     <w:sectPr>
+      <w:type w:val="nextPage"/>
       <w:pgSz w:w="11906" w:h="16838"/>
-      <w:pgMar w:top="1440" w:right="1800" w:bottom="1440" w:left="1800" w:header="708" w:footer="708" w:gutter="0"/>
-      <w:cols w:space="708"/>
-      <w:docGrid w:linePitch="360"/>
+      <w:pgMar w:left="1800" w:right="1800" w:header="0" w:top="1440" w:footer="0" w:bottom="1440" w:gutter="0"/>
+      <w:pgNumType w:fmt="decimal"/>
+      <w:formProt w:val="false"/>
+      <w:textDirection w:val="lrTb"/>
+      <w:docGrid w:type="default" w:linePitch="360" w:charSpace="4096"/>
     </w:sectPr>
   </w:body>
 </w:document>
 </file>
 
 <file path=word/numbering.xml><?xml version="1.0" encoding="utf-8"?>
-<w:numbering xmlns:wpc="http://schemas.microsoft.com/office/word/2010/wordprocessingCanvas" xmlns:cx="http://schemas.microsoft.com/office/drawing/2014/chartex" xmlns:cx1="http://schemas.microsoft.com/office/drawing/2015/9/8/chartex" xmlns:cx2="http://schemas.microsoft.com/office/drawing/2015/10/21/chartex" xmlns:cx3="http://schemas.microsoft.com/office/drawing/2016/5/9/chartex" xmlns:cx4="http://schemas.microsoft.com/office/drawing/2016/5/10/chartex" xmlns:cx5="http://schemas.microsoft.com/office/drawing/2016/5/11/chartex" xmlns:cx6="http://schemas.microsoft.com/office/drawing/2016/5/12/chartex" xmlns:cx7="http://schemas.microsoft.com/office/drawing/2016/5/13/chartex" xmlns:cx8="http://schemas.microsoft.com/office/drawing/2016/5/14/chartex" xmlns:mc="http://schemas.openxmlformats.org/markup-compatibility/2006" xmlns:aink="http://schemas.microsoft.com/office/drawing/2016/ink" xmlns:am3d="http://schemas.microsoft.com/office/drawing/2017/model3d" xmlns:o="urn:schemas-microsoft-com:office:office" xmlns:r="http://schemas.openxmlformats.org/officeDocument/2006/relationships" xmlns:m="http://schemas.openxmlformats.org/officeDocument/2006/math" xmlns:v="urn:schemas-microsoft-com:vml" xmlns:wp14="http://schemas.microsoft.com/office/word/2010/wordprocessingDrawing" xmlns:wp="http://schemas.openxmlformats.org/drawingml/2006/wordprocessingDrawing" xmlns:w10="urn:schemas-microsoft-com:office:word" xmlns:w="http://schemas.openxmlformats.org/wordprocessingml/2006/main" xmlns:w14="http://schemas.microsoft.com/office/word/2010/wordml" xmlns:w15="http://schemas.microsoft.com/office/word/2012/wordml" xmlns:w16cid="http://schemas.microsoft.com/office/word/2016/wordml/cid" xmlns:w16se="http://schemas.microsoft.com/office/word/2015/wordml/symex" xmlns:wpg="http://schemas.microsoft.com/office/word/2010/wordprocessingGroup" xmlns:wpi="http://schemas.microsoft.com/office/word/2010/wordprocessingInk" xmlns:wne="http://schemas.microsoft.com/office/word/2006/wordml" xmlns:wps="http://schemas.microsoft.com/office/word/2010/wordprocessingShape" mc:Ignorable="w14 w15 w16se w16cid wp14">
-  <w:abstractNum w:abstractNumId="0" w15:restartNumberingAfterBreak="0">
-    <w:nsid w:val="06C552A9"/>
-    <w:multiLevelType w:val="hybridMultilevel"/>
-    <w:tmpl w:val="8FD6A07A"/>
-    <w:lvl w:ilvl="0" w:tplc="1C5ECA76">
-      <w:numFmt w:val="bullet"/>
-      <w:lvlText w:val="•"/>
-      <w:lvlJc w:val="left"/>
-      <w:pPr>
-        <w:ind w:left="4920" w:hanging="390"/>
-      </w:pPr>
-      <w:rPr>
-        <w:rFonts w:ascii="Calibri" w:eastAsiaTheme="minorHAnsi" w:hAnsi="Calibri" w:cstheme="minorBidi" w:hint="default"/>
-      </w:rPr>
-    </w:lvl>
-    <w:lvl w:ilvl="1" w:tplc="04080003" w:tentative="1">
-      <w:start w:val="1"/>
-      <w:numFmt w:val="bullet"/>
-      <w:lvlText w:val="o"/>
-      <w:lvlJc w:val="left"/>
-      <w:pPr>
-        <w:ind w:left="5610" w:hanging="360"/>
-      </w:pPr>
-      <w:rPr>
-        <w:rFonts w:ascii="Courier New" w:hAnsi="Courier New" w:cs="Courier New" w:hint="default"/>
-      </w:rPr>
-    </w:lvl>
-    <w:lvl w:ilvl="2" w:tplc="04080005" w:tentative="1">
-      <w:start w:val="1"/>
-      <w:numFmt w:val="bullet"/>
-      <w:lvlText w:val=""/>
-      <w:lvlJc w:val="left"/>
-      <w:pPr>
-        <w:ind w:left="6330" w:hanging="360"/>
-      </w:pPr>
-      <w:rPr>
-        <w:rFonts w:ascii="Wingdings" w:hAnsi="Wingdings" w:hint="default"/>
-      </w:rPr>
-    </w:lvl>
-    <w:lvl w:ilvl="3" w:tplc="04080001" w:tentative="1">
+<w:numbering xmlns:w="http://schemas.openxmlformats.org/wordprocessingml/2006/main" xmlns:o="urn:schemas-microsoft-com:office:office" xmlns:r="http://schemas.openxmlformats.org/officeDocument/2006/relationships" xmlns:v="urn:schemas-microsoft-com:vml">
+  <w:abstractNum w:abstractNumId="1">
+    <w:lvl w:ilvl="0">
       <w:start w:val="1"/>
       <w:numFmt w:val="bullet"/>
       <w:lvlText w:val=""/>
       <w:lvlJc w:val="left"/>
       <w:pPr>
-        <w:ind w:left="7050" w:hanging="360"/>
+        <w:tabs>
+          <w:tab w:val="num" w:pos="720"/>
+        </w:tabs>
+        <w:ind w:left="720" w:hanging="360"/>
       </w:pPr>
       <w:rPr>
-        <w:rFonts w:ascii="Symbol" w:hAnsi="Symbol" w:hint="default"/>
+        <w:rFonts w:ascii="Symbol" w:hAnsi="Symbol" w:cs="Symbol" w:hint="default"/>
+        <w:rFonts w:cs="OpenSymbol"/>
       </w:rPr>
     </w:lvl>
-    <w:lvl w:ilvl="4" w:tplc="04080003" w:tentative="1">
+    <w:lvl w:ilvl="1">
       <w:start w:val="1"/>
       <w:numFmt w:val="bullet"/>
-      <w:lvlText w:val="o"/>
-      <w:lvlJc w:val="left"/>
-      <w:pPr>
-        <w:ind w:left="7770" w:hanging="360"/>
+      <w:lvlText w:val="◦"/>
+      <w:lvlJc w:val="left"/>
+      <w:pPr>
+        <w:tabs>
+          <w:tab w:val="num" w:pos="1080"/>
+        </w:tabs>
+        <w:ind w:left="1080" w:hanging="360"/>
       </w:pPr>
       <w:rPr>
-        <w:rFonts w:ascii="Courier New" w:hAnsi="Courier New" w:cs="Courier New" w:hint="default"/>
+        <w:rFonts w:ascii="OpenSymbol" w:hAnsi="OpenSymbol" w:cs="OpenSymbol" w:hint="default"/>
+        <w:rFonts w:cs="OpenSymbol"/>
       </w:rPr>
     </w:lvl>
-    <w:lvl w:ilvl="5" w:tplc="04080005" w:tentative="1">
+    <w:lvl w:ilvl="2">
       <w:start w:val="1"/>
       <w:numFmt w:val="bullet"/>
-      <w:lvlText w:val=""/>
-      <w:lvlJc w:val="left"/>
-      <w:pPr>
-        <w:ind w:left="8490" w:hanging="360"/>
+      <w:lvlText w:val="▪"/>
+      <w:lvlJc w:val="left"/>
+      <w:pPr>
+        <w:tabs>
+          <w:tab w:val="num" w:pos="1440"/>
+        </w:tabs>
+        <w:ind w:left="1440" w:hanging="360"/>
       </w:pPr>
       <w:rPr>
-        <w:rFonts w:ascii="Wingdings" w:hAnsi="Wingdings" w:hint="default"/>
+        <w:rFonts w:ascii="OpenSymbol" w:hAnsi="OpenSymbol" w:cs="OpenSymbol" w:hint="default"/>
+        <w:rFonts w:cs="OpenSymbol"/>
       </w:rPr>
     </w:lvl>
-    <w:lvl w:ilvl="6" w:tplc="04080001" w:tentative="1">
+    <w:lvl w:ilvl="3">
       <w:start w:val="1"/>
       <w:numFmt w:val="bullet"/>
       <w:lvlText w:val=""/>
       <w:lvlJc w:val="left"/>
       <w:pPr>
-        <w:ind w:left="9210" w:hanging="360"/>
+        <w:tabs>
+          <w:tab w:val="num" w:pos="1800"/>
+        </w:tabs>
+        <w:ind w:left="1800" w:hanging="360"/>
       </w:pPr>
       <w:rPr>
-        <w:rFonts w:ascii="Symbol" w:hAnsi="Symbol" w:hint="default"/>
+        <w:rFonts w:ascii="Symbol" w:hAnsi="Symbol" w:cs="Symbol" w:hint="default"/>
+        <w:rFonts w:cs="OpenSymbol"/>
       </w:rPr>
     </w:lvl>
-    <w:lvl w:ilvl="7" w:tplc="04080003" w:tentative="1">
+    <w:lvl w:ilvl="4">
       <w:start w:val="1"/>
       <w:numFmt w:val="bullet"/>
-      <w:lvlText w:val="o"/>
-      <w:lvlJc w:val="left"/>
-      <w:pPr>
-        <w:ind w:left="9930" w:hanging="360"/>
+      <w:lvlText w:val="◦"/>
+      <w:lvlJc w:val="left"/>
+      <w:pPr>
+        <w:tabs>
+          <w:tab w:val="num" w:pos="2160"/>
+        </w:tabs>
+        <w:ind w:left="2160" w:hanging="360"/>
       </w:pPr>
       <w:rPr>
-        <w:rFonts w:ascii="Courier New" w:hAnsi="Courier New" w:cs="Courier New" w:hint="default"/>
+        <w:rFonts w:ascii="OpenSymbol" w:hAnsi="OpenSymbol" w:cs="OpenSymbol" w:hint="default"/>
+        <w:rFonts w:cs="OpenSymbol"/>
       </w:rPr>
     </w:lvl>
-    <w:lvl w:ilvl="8" w:tplc="04080005" w:tentative="1">
+    <w:lvl w:ilvl="5">
       <w:start w:val="1"/>
       <w:numFmt w:val="bullet"/>
-      <w:lvlText w:val=""/>
-      <w:lvlJc w:val="left"/>
-      <w:pPr>
-        <w:ind w:left="10650" w:hanging="360"/>
+      <w:lvlText w:val="▪"/>
+      <w:lvlJc w:val="left"/>
+      <w:pPr>
+        <w:tabs>
+          <w:tab w:val="num" w:pos="2520"/>
+        </w:tabs>
+        <w:ind w:left="2520" w:hanging="360"/>
       </w:pPr>
       <w:rPr>
-        <w:rFonts w:ascii="Wingdings" w:hAnsi="Wingdings" w:hint="default"/>
+        <w:rFonts w:ascii="OpenSymbol" w:hAnsi="OpenSymbol" w:cs="OpenSymbol" w:hint="default"/>
+        <w:rFonts w:cs="OpenSymbol"/>
       </w:rPr>
     </w:lvl>
-  </w:abstractNum>
-  <w:abstractNum w:abstractNumId="1" w15:restartNumberingAfterBreak="0">
-    <w:nsid w:val="112160D5"/>
-    <w:multiLevelType w:val="hybridMultilevel"/>
-    <w:tmpl w:val="22240548"/>
-    <w:lvl w:ilvl="0" w:tplc="04080001">
+    <w:lvl w:ilvl="6">
       <w:start w:val="1"/>
       <w:numFmt w:val="bullet"/>
       <w:lvlText w:val=""/>
       <w:lvlJc w:val="left"/>
       <w:pPr>
-        <w:ind w:left="5550" w:hanging="360"/>
+        <w:tabs>
+          <w:tab w:val="num" w:pos="2880"/>
+        </w:tabs>
+        <w:ind w:left="2880" w:hanging="360"/>
       </w:pPr>
       <w:rPr>
-        <w:rFonts w:ascii="Symbol" w:hAnsi="Symbol" w:hint="default"/>
+        <w:rFonts w:ascii="Symbol" w:hAnsi="Symbol" w:cs="Symbol" w:hint="default"/>
+        <w:rFonts w:cs="OpenSymbol"/>
       </w:rPr>
     </w:lvl>
-    <w:lvl w:ilvl="1" w:tplc="04080003" w:tentative="1">
+    <w:lvl w:ilvl="7">
       <w:start w:val="1"/>
       <w:numFmt w:val="bullet"/>
-      <w:lvlText w:val="o"/>
-      <w:lvlJc w:val="left"/>
-      <w:pPr>
-        <w:ind w:left="6270" w:hanging="360"/>
+      <w:lvlText w:val="◦"/>
+      <w:lvlJc w:val="left"/>
+      <w:pPr>
+        <w:tabs>
+          <w:tab w:val="num" w:pos="3240"/>
+        </w:tabs>
+        <w:ind w:left="3240" w:hanging="360"/>
       </w:pPr>
       <w:rPr>
-        <w:rFonts w:ascii="Courier New" w:hAnsi="Courier New" w:cs="Courier New" w:hint="default"/>
+        <w:rFonts w:ascii="OpenSymbol" w:hAnsi="OpenSymbol" w:cs="OpenSymbol" w:hint="default"/>
+        <w:rFonts w:cs="OpenSymbol"/>
       </w:rPr>
     </w:lvl>
-    <w:lvl w:ilvl="2" w:tplc="04080005" w:tentative="1">
+    <w:lvl w:ilvl="8">
       <w:start w:val="1"/>
       <w:numFmt w:val="bullet"/>
-      <w:lvlText w:val=""/>
-      <w:lvlJc w:val="left"/>
-      <w:pPr>
-        <w:ind w:left="6990" w:hanging="360"/>
+      <w:lvlText w:val="▪"/>
+      <w:lvlJc w:val="left"/>
+      <w:pPr>
+        <w:tabs>
+          <w:tab w:val="num" w:pos="3600"/>
+        </w:tabs>
+        <w:ind w:left="3600" w:hanging="360"/>
       </w:pPr>
       <w:rPr>
-        <w:rFonts w:ascii="Wingdings" w:hAnsi="Wingdings" w:hint="default"/>
+        <w:rFonts w:ascii="OpenSymbol" w:hAnsi="OpenSymbol" w:cs="OpenSymbol" w:hint="default"/>
+        <w:rFonts w:cs="OpenSymbol"/>
       </w:rPr>
     </w:lvl>
-    <w:lvl w:ilvl="3" w:tplc="04080001" w:tentative="1">
-      <w:start w:val="1"/>
-      <w:numFmt w:val="bullet"/>
-      <w:lvlText w:val=""/>
-      <w:lvlJc w:val="left"/>
-      <w:pPr>
-        <w:ind w:left="7710" w:hanging="360"/>
-      </w:pPr>
-      <w:rPr>
-        <w:rFonts w:ascii="Symbol" w:hAnsi="Symbol" w:hint="default"/>
-      </w:rPr>
-    </w:lvl>
-    <w:lvl w:ilvl="4" w:tplc="04080003" w:tentative="1">
-      <w:start w:val="1"/>
-      <w:numFmt w:val="bullet"/>
-      <w:lvlText w:val="o"/>
-      <w:lvlJc w:val="left"/>
-      <w:pPr>
-        <w:ind w:left="8430" w:hanging="360"/>
-      </w:pPr>
-      <w:rPr>
-        <w:rFonts w:ascii="Courier New" w:hAnsi="Courier New" w:cs="Courier New" w:hint="default"/>
-      </w:rPr>
-    </w:lvl>
-    <w:lvl w:ilvl="5" w:tplc="04080005" w:tentative="1">
-      <w:start w:val="1"/>
-      <w:numFmt w:val="bullet"/>
-      <w:lvlText w:val=""/>
-      <w:lvlJc w:val="left"/>
-      <w:pPr>
-        <w:ind w:left="9150" w:hanging="360"/>
-      </w:pPr>
-      <w:rPr>
-        <w:rFonts w:ascii="Wingdings" w:hAnsi="Wingdings" w:hint="default"/>
-      </w:rPr>
-    </w:lvl>
-    <w:lvl w:ilvl="6" w:tplc="04080001" w:tentative="1">
-      <w:start w:val="1"/>
-      <w:numFmt w:val="bullet"/>
-      <w:lvlText w:val=""/>
-      <w:lvlJc w:val="left"/>
-      <w:pPr>
-        <w:ind w:left="9870" w:hanging="360"/>
-      </w:pPr>
-      <w:rPr>
-        <w:rFonts w:ascii="Symbol" w:hAnsi="Symbol" w:hint="default"/>
-      </w:rPr>
-    </w:lvl>
-    <w:lvl w:ilvl="7" w:tplc="04080003" w:tentative="1">
-      <w:start w:val="1"/>
-      <w:numFmt w:val="bullet"/>
-      <w:lvlText w:val="o"/>
-      <w:lvlJc w:val="left"/>
-      <w:pPr>
-        <w:ind w:left="10590" w:hanging="360"/>
-      </w:pPr>
-      <w:rPr>
-        <w:rFonts w:ascii="Courier New" w:hAnsi="Courier New" w:cs="Courier New" w:hint="default"/>
-      </w:rPr>
-    </w:lvl>
-    <w:lvl w:ilvl="8" w:tplc="04080005" w:tentative="1">
-      <w:start w:val="1"/>
-      <w:numFmt w:val="bullet"/>
-      <w:lvlText w:val=""/>
-      <w:lvlJc w:val="left"/>
-      <w:pPr>
-        <w:ind w:left="11310" w:hanging="360"/>
-      </w:pPr>
-      <w:rPr>
-        <w:rFonts w:ascii="Wingdings" w:hAnsi="Wingdings" w:hint="default"/>
-      </w:rPr>
-    </w:lvl>
   </w:abstractNum>
-  <w:abstractNum w:abstractNumId="2" w15:restartNumberingAfterBreak="0">
-    <w:nsid w:val="56C74EAA"/>
-    <w:multiLevelType w:val="hybridMultilevel"/>
-    <w:tmpl w:val="47BED516"/>
-    <w:lvl w:ilvl="0" w:tplc="04080001">
-      <w:start w:val="1"/>
-      <w:numFmt w:val="bullet"/>
-      <w:lvlText w:val=""/>
-      <w:lvlJc w:val="left"/>
-      <w:pPr>
-        <w:ind w:left="720" w:hanging="360"/>
-      </w:pPr>
-      <w:rPr>
-        <w:rFonts w:ascii="Symbol" w:hAnsi="Symbol" w:hint="default"/>
-      </w:rPr>
-    </w:lvl>
-    <w:lvl w:ilvl="1" w:tplc="04080003" w:tentative="1">
-      <w:start w:val="1"/>
-      <w:numFmt w:val="bullet"/>
-      <w:lvlText w:val="o"/>
-      <w:lvlJc w:val="left"/>
-      <w:pPr>
-        <w:ind w:left="1440" w:hanging="360"/>
-      </w:pPr>
-      <w:rPr>
-        <w:rFonts w:ascii="Courier New" w:hAnsi="Courier New" w:cs="Courier New" w:hint="default"/>
-      </w:rPr>
-    </w:lvl>
-    <w:lvl w:ilvl="2" w:tplc="04080005" w:tentative="1">
-      <w:start w:val="1"/>
-      <w:numFmt w:val="bullet"/>
-      <w:lvlText w:val=""/>
-      <w:lvlJc w:val="left"/>
-      <w:pPr>
-        <w:ind w:left="2160" w:hanging="360"/>
-      </w:pPr>
-      <w:rPr>
-        <w:rFonts w:ascii="Wingdings" w:hAnsi="Wingdings" w:hint="default"/>
-      </w:rPr>
-    </w:lvl>
-    <w:lvl w:ilvl="3" w:tplc="04080001" w:tentative="1">
-      <w:start w:val="1"/>
-      <w:numFmt w:val="bullet"/>
-      <w:lvlText w:val=""/>
-      <w:lvlJc w:val="left"/>
-      <w:pPr>
-        <w:ind w:left="2880" w:hanging="360"/>
-      </w:pPr>
-      <w:rPr>
-        <w:rFonts w:ascii="Symbol" w:hAnsi="Symbol" w:hint="default"/>
-      </w:rPr>
-    </w:lvl>
-    <w:lvl w:ilvl="4" w:tplc="04080003" w:tentative="1">
-      <w:start w:val="1"/>
-      <w:numFmt w:val="bullet"/>
-      <w:lvlText w:val="o"/>
-      <w:lvlJc w:val="left"/>
-      <w:pPr>
-        <w:ind w:left="3600" w:hanging="360"/>
-      </w:pPr>
-      <w:rPr>
-        <w:rFonts w:ascii="Courier New" w:hAnsi="Courier New" w:cs="Courier New" w:hint="default"/>
-      </w:rPr>
-    </w:lvl>
-    <w:lvl w:ilvl="5" w:tplc="04080005" w:tentative="1">
-      <w:start w:val="1"/>
-      <w:numFmt w:val="bullet"/>
-      <w:lvlText w:val=""/>
-      <w:lvlJc w:val="left"/>
-      <w:pPr>
-        <w:ind w:left="4320" w:hanging="360"/>
-      </w:pPr>
-      <w:rPr>
-        <w:rFonts w:ascii="Wingdings" w:hAnsi="Wingdings" w:hint="default"/>
-      </w:rPr>
-    </w:lvl>
-    <w:lvl w:ilvl="6" w:tplc="04080001" w:tentative="1">
-      <w:start w:val="1"/>
-      <w:numFmt w:val="bullet"/>
-      <w:lvlText w:val=""/>
-      <w:lvlJc w:val="left"/>
-      <w:pPr>
-        <w:ind w:left="5040" w:hanging="360"/>
-      </w:pPr>
-      <w:rPr>
-        <w:rFonts w:ascii="Symbol" w:hAnsi="Symbol" w:hint="default"/>
-      </w:rPr>
-    </w:lvl>
-    <w:lvl w:ilvl="7" w:tplc="04080003" w:tentative="1">
-      <w:start w:val="1"/>
-      <w:numFmt w:val="bullet"/>
-      <w:lvlText w:val="o"/>
-      <w:lvlJc w:val="left"/>
-      <w:pPr>
-        <w:ind w:left="5760" w:hanging="360"/>
-      </w:pPr>
-      <w:rPr>
-        <w:rFonts w:ascii="Courier New" w:hAnsi="Courier New" w:cs="Courier New" w:hint="default"/>
-      </w:rPr>
-    </w:lvl>
-    <w:lvl w:ilvl="8" w:tplc="04080005" w:tentative="1">
-      <w:start w:val="1"/>
-      <w:numFmt w:val="bullet"/>
-      <w:lvlText w:val=""/>
-      <w:lvlJc w:val="left"/>
-      <w:pPr>
-        <w:ind w:left="6480" w:hanging="360"/>
-      </w:pPr>
-      <w:rPr>
-        <w:rFonts w:ascii="Wingdings" w:hAnsi="Wingdings" w:hint="default"/>
-      </w:rPr>
-    </w:lvl>
-  </w:abstractNum>
-  <w:abstractNum w:abstractNumId="3" w15:restartNumberingAfterBreak="0">
-    <w:nsid w:val="70135B12"/>
-    <w:multiLevelType w:val="hybridMultilevel"/>
-    <w:tmpl w:val="19820B8C"/>
-    <w:lvl w:ilvl="0" w:tplc="04080001">
-      <w:start w:val="1"/>
-      <w:numFmt w:val="bullet"/>
-      <w:lvlText w:val=""/>
-      <w:lvlJc w:val="left"/>
-      <w:pPr>
-        <w:ind w:left="1440" w:hanging="360"/>
-      </w:pPr>
-      <w:rPr>
-        <w:rFonts w:ascii="Symbol" w:hAnsi="Symbol" w:hint="default"/>
-      </w:rPr>
-    </w:lvl>
-    <w:lvl w:ilvl="1" w:tplc="04080003" w:tentative="1">
-      <w:start w:val="1"/>
-      <w:numFmt w:val="bullet"/>
-      <w:lvlText w:val="o"/>
-      <w:lvlJc w:val="left"/>
-      <w:pPr>
-        <w:ind w:left="2160" w:hanging="360"/>
-      </w:pPr>
-      <w:rPr>
-        <w:rFonts w:ascii="Courier New" w:hAnsi="Courier New" w:cs="Courier New" w:hint="default"/>
-      </w:rPr>
-    </w:lvl>
-    <w:lvl w:ilvl="2" w:tplc="04080005" w:tentative="1">
-      <w:start w:val="1"/>
-      <w:numFmt w:val="bullet"/>
-      <w:lvlText w:val=""/>
-      <w:lvlJc w:val="left"/>
-      <w:pPr>
-        <w:ind w:left="2880" w:hanging="360"/>
-      </w:pPr>
-      <w:rPr>
-        <w:rFonts w:ascii="Wingdings" w:hAnsi="Wingdings" w:hint="default"/>
-      </w:rPr>
-    </w:lvl>
-    <w:lvl w:ilvl="3" w:tplc="04080001" w:tentative="1">
-      <w:start w:val="1"/>
-      <w:numFmt w:val="bullet"/>
-      <w:lvlText w:val=""/>
-      <w:lvlJc w:val="left"/>
-      <w:pPr>
-        <w:ind w:left="3600" w:hanging="360"/>
-      </w:pPr>
-      <w:rPr>
-        <w:rFonts w:ascii="Symbol" w:hAnsi="Symbol" w:hint="default"/>
-      </w:rPr>
-    </w:lvl>
-    <w:lvl w:ilvl="4" w:tplc="04080003" w:tentative="1">
-      <w:start w:val="1"/>
-      <w:numFmt w:val="bullet"/>
-      <w:lvlText w:val="o"/>
-      <w:lvlJc w:val="left"/>
-      <w:pPr>
-        <w:ind w:left="4320" w:hanging="360"/>
-      </w:pPr>
-      <w:rPr>
-        <w:rFonts w:ascii="Courier New" w:hAnsi="Courier New" w:cs="Courier New" w:hint="default"/>
-      </w:rPr>
-    </w:lvl>
-    <w:lvl w:ilvl="5" w:tplc="04080005" w:tentative="1">
-      <w:start w:val="1"/>
-      <w:numFmt w:val="bullet"/>
-      <w:lvlText w:val=""/>
-      <w:lvlJc w:val="left"/>
-      <w:pPr>
-        <w:ind w:left="5040" w:hanging="360"/>
-      </w:pPr>
-      <w:rPr>
-        <w:rFonts w:ascii="Wingdings" w:hAnsi="Wingdings" w:hint="default"/>
-      </w:rPr>
-    </w:lvl>
-    <w:lvl w:ilvl="6" w:tplc="04080001" w:tentative="1">
-      <w:start w:val="1"/>
-      <w:numFmt w:val="bullet"/>
-      <w:lvlText w:val=""/>
-      <w:lvlJc w:val="left"/>
-      <w:pPr>
-        <w:ind w:left="5760" w:hanging="360"/>
-      </w:pPr>
-      <w:rPr>
-        <w:rFonts w:ascii="Symbol" w:hAnsi="Symbol" w:hint="default"/>
-      </w:rPr>
-    </w:lvl>
-    <w:lvl w:ilvl="7" w:tplc="04080003" w:tentative="1">
-      <w:start w:val="1"/>
-      <w:numFmt w:val="bullet"/>
-      <w:lvlText w:val="o"/>
-      <w:lvlJc w:val="left"/>
-      <w:pPr>
-        <w:ind w:left="6480" w:hanging="360"/>
-      </w:pPr>
-      <w:rPr>
-        <w:rFonts w:ascii="Courier New" w:hAnsi="Courier New" w:cs="Courier New" w:hint="default"/>
-      </w:rPr>
-    </w:lvl>
-    <w:lvl w:ilvl="8" w:tplc="04080005" w:tentative="1">
-      <w:start w:val="1"/>
-      <w:numFmt w:val="bullet"/>
-      <w:lvlText w:val=""/>
-      <w:lvlJc w:val="left"/>
-      <w:pPr>
-        <w:ind w:left="7200" w:hanging="360"/>
-      </w:pPr>
-      <w:rPr>
-        <w:rFonts w:ascii="Wingdings" w:hAnsi="Wingdings" w:hint="default"/>
-      </w:rPr>
+  <w:abstractNum w:abstractNumId="2">
+    <w:lvl w:ilvl="0">
+      <w:start w:val="1"/>
+      <w:numFmt w:val="none"/>
+      <w:suff w:val="nothing"/>
+      <w:lvlText w:val=""/>
+      <w:lvlJc w:val="left"/>
+      <w:pPr>
+        <w:ind w:left="0" w:hanging="0"/>
+      </w:pPr>
+    </w:lvl>
+    <w:lvl w:ilvl="1">
+      <w:start w:val="1"/>
+      <w:numFmt w:val="none"/>
+      <w:suff w:val="nothing"/>
+      <w:lvlText w:val=""/>
+      <w:lvlJc w:val="left"/>
+      <w:pPr>
+        <w:ind w:left="0" w:hanging="0"/>
+      </w:pPr>
+    </w:lvl>
+    <w:lvl w:ilvl="2">
+      <w:start w:val="1"/>
+      <w:numFmt w:val="none"/>
+      <w:suff w:val="nothing"/>
+      <w:lvlText w:val=""/>
+      <w:lvlJc w:val="left"/>
+      <w:pPr>
+        <w:ind w:left="0" w:hanging="0"/>
+      </w:pPr>
+    </w:lvl>
+    <w:lvl w:ilvl="3">
+      <w:start w:val="1"/>
+      <w:numFmt w:val="none"/>
+      <w:suff w:val="nothing"/>
+      <w:lvlText w:val=""/>
+      <w:lvlJc w:val="left"/>
+      <w:pPr>
+        <w:ind w:left="0" w:hanging="0"/>
+      </w:pPr>
+    </w:lvl>
+    <w:lvl w:ilvl="4">
+      <w:start w:val="1"/>
+      <w:numFmt w:val="none"/>
+      <w:suff w:val="nothing"/>
+      <w:lvlText w:val=""/>
+      <w:lvlJc w:val="left"/>
+      <w:pPr>
+        <w:ind w:left="0" w:hanging="0"/>
+      </w:pPr>
+    </w:lvl>
+    <w:lvl w:ilvl="5">
+      <w:start w:val="1"/>
+      <w:numFmt w:val="none"/>
+      <w:suff w:val="nothing"/>
+      <w:lvlText w:val=""/>
+      <w:lvlJc w:val="left"/>
+      <w:pPr>
+        <w:ind w:left="0" w:hanging="0"/>
+      </w:pPr>
+    </w:lvl>
+    <w:lvl w:ilvl="6">
+      <w:start w:val="1"/>
+      <w:numFmt w:val="none"/>
+      <w:suff w:val="nothing"/>
+      <w:lvlText w:val=""/>
+      <w:lvlJc w:val="left"/>
+      <w:pPr>
+        <w:ind w:left="0" w:hanging="0"/>
+      </w:pPr>
+    </w:lvl>
+    <w:lvl w:ilvl="7">
+      <w:start w:val="1"/>
+      <w:numFmt w:val="none"/>
+      <w:suff w:val="nothing"/>
+      <w:lvlText w:val=""/>
+      <w:lvlJc w:val="left"/>
+      <w:pPr>
+        <w:ind w:left="0" w:hanging="0"/>
+      </w:pPr>
+    </w:lvl>
+    <w:lvl w:ilvl="8">
+      <w:start w:val="1"/>
+      <w:numFmt w:val="none"/>
+      <w:suff w:val="nothing"/>
+      <w:lvlText w:val=""/>
+      <w:lvlJc w:val="left"/>
+      <w:pPr>
+        <w:ind w:left="0" w:hanging="0"/>
+      </w:pPr>
     </w:lvl>
   </w:abstractNum>
   <w:num w:numId="1">
-    <w:abstractNumId w:val="2"/>
+    <w:abstractNumId w:val="1"/>
   </w:num>
   <w:num w:numId="2">
-    <w:abstractNumId w:val="3"/>
-  </w:num>
-  <w:num w:numId="3">
-    <w:abstractNumId w:val="1"/>
-  </w:num>
-  <w:num w:numId="4">
-    <w:abstractNumId w:val="0"/>
+    <w:abstractNumId w:val="2"/>
   </w:num>
 </w:numbering>
 </file>
 
 <file path=word/styles.xml><?xml version="1.0" encoding="utf-8"?>
-<w:styles xmlns:mc="http://schemas.openxmlformats.org/markup-compatibility/2006" xmlns:r="http://schemas.openxmlformats.org/officeDocument/2006/relationships" xmlns:w="http://schemas.openxmlformats.org/wordprocessingml/2006/main" xmlns:w14="http://schemas.microsoft.com/office/word/2010/wordml" xmlns:w15="http://schemas.microsoft.com/office/word/2012/wordml" xmlns:w16cid="http://schemas.microsoft.com/office/word/2016/wordml/cid" xmlns:w16se="http://schemas.microsoft.com/office/word/2015/wordml/symex" mc:Ignorable="w14 w15 w16se w16cid">
+<w:styles xmlns:w="http://schemas.openxmlformats.org/wordprocessingml/2006/main" xmlns:w14="http://schemas.microsoft.com/office/word/2010/wordml" xmlns:mc="http://schemas.openxmlformats.org/markup-compatibility/2006" mc:Ignorable="w14">
   <w:docDefaults>
     <w:rPrDefault>
       <w:rPr>
-        <w:rFonts w:asciiTheme="minorHAnsi" w:eastAsiaTheme="minorHAnsi" w:hAnsiTheme="minorHAnsi" w:cstheme="minorBidi"/>
+        <w:rFonts w:ascii="Calibri" w:hAnsi="Calibri" w:eastAsia="Calibri" w:cs="" w:asciiTheme="minorHAnsi" w:cstheme="minorBidi" w:eastAsiaTheme="minorHAnsi" w:hAnsiTheme="minorHAnsi"/>
         <w:sz w:val="22"/>
         <w:szCs w:val="22"/>
         <w:lang w:val="el-GR" w:eastAsia="en-US" w:bidi="ar-SA"/>
       </w:rPr>
     </w:rPrDefault>
     <w:pPrDefault>
-      <w:pPr>
-        <w:spacing w:after="160" w:line="259" w:lineRule="auto"/>
-      </w:pPr>
+      <w:pPr/>
     </w:pPrDefault>
   </w:docDefaults>
   <w:latentStyles w:defLockedState="0" w:defUIPriority="99" w:defSemiHidden="0" w:defUnhideWhenUsed="0" w:defQFormat="0" w:count="375">
     <w:lsdException w:name="Normal" w:uiPriority="0" w:qFormat="1"/>
     <w:lsdException w:name="heading 1" w:uiPriority="9" w:qFormat="1"/>
-    <w:lsdException w:name="heading 2" w:semiHidden="1" w:uiPriority="9" w:unhideWhenUsed="1" w:qFormat="1"/>
-    <w:lsdException w:name="heading 3" w:semiHidden="1" w:uiPriority="9" w:unhideWhenUsed="1" w:qFormat="1"/>
-    <w:lsdException w:name="heading 4" w:semiHidden="1" w:uiPriority="9" w:unhideWhenUsed="1" w:qFormat="1"/>
-    <w:lsdException w:name="heading 5" w:semiHidden="1" w:uiPriority="9" w:unhideWhenUsed="1" w:qFormat="1"/>
-    <w:lsdException w:name="heading 6" w:semiHidden="1" w:uiPriority="9" w:unhideWhenUsed="1" w:qFormat="1"/>
-    <w:lsdException w:name="heading 7" w:semiHidden="1" w:uiPriority="9" w:unhideWhenUsed="1" w:qFormat="1"/>
-    <w:lsdException w:name="heading 8" w:semiHidden="1" w:uiPriority="9" w:unhideWhenUsed="1" w:qFormat="1"/>
-    <w:lsdException w:name="heading 9" w:semiHidden="1" w:uiPriority="9" w:unhideWhenUsed="1" w:qFormat="1"/>
+    <w:lsdException w:name="heading 2" w:uiPriority="9" w:semiHidden="1" w:unhideWhenUsed="1" w:qFormat="1"/>
+    <w:lsdException w:name="heading 3" w:uiPriority="9" w:semiHidden="1" w:unhideWhenUsed="1" w:qFormat="1"/>
+    <w:lsdException w:name="heading 4" w:uiPriority="9" w:semiHidden="1" w:unhideWhenUsed="1" w:qFormat="1"/>
+    <w:lsdException w:name="heading 5" w:uiPriority="9" w:semiHidden="1" w:unhideWhenUsed="1" w:qFormat="1"/>
+    <w:lsdException w:name="heading 6" w:uiPriority="9" w:semiHidden="1" w:unhideWhenUsed="1" w:qFormat="1"/>
+    <w:lsdException w:name="heading 7" w:uiPriority="9" w:semiHidden="1" w:unhideWhenUsed="1" w:qFormat="1"/>
+    <w:lsdException w:name="heading 8" w:uiPriority="9" w:semiHidden="1" w:unhideWhenUsed="1" w:qFormat="1"/>
+    <w:lsdException w:name="heading 9" w:uiPriority="9" w:semiHidden="1" w:unhideWhenUsed="1" w:qFormat="1"/>
     <w:lsdException w:name="index 1" w:semiHidden="1" w:unhideWhenUsed="1"/>
     <w:lsdException w:name="index 2" w:semiHidden="1" w:unhideWhenUsed="1"/>
     <w:lsdException w:name="index 3" w:semiHidden="1" w:unhideWhenUsed="1"/>
@@ -865,22 +673,22 @@
     <w:lsdException w:name="index 7" w:semiHidden="1" w:unhideWhenUsed="1"/>
     <w:lsdException w:name="index 8" w:semiHidden="1" w:unhideWhenUsed="1"/>
     <w:lsdException w:name="index 9" w:semiHidden="1" w:unhideWhenUsed="1"/>
-    <w:lsdException w:name="toc 1" w:semiHidden="1" w:uiPriority="39" w:unhideWhenUsed="1"/>
-    <w:lsdException w:name="toc 2" w:semiHidden="1" w:uiPriority="39" w:unhideWhenUsed="1"/>
-    <w:lsdException w:name="toc 3" w:semiHidden="1" w:uiPriority="39" w:unhideWhenUsed="1"/>
-    <w:lsdException w:name="toc 4" w:semiHidden="1" w:uiPriority="39" w:unhideWhenUsed="1"/>
-    <w:lsdException w:name="toc 5" w:semiHidden="1" w:uiPriority="39" w:unhideWhenUsed="1"/>
-    <w:lsdException w:name="toc 6" w:semiHidden="1" w:uiPriority="39" w:unhideWhenUsed="1"/>
-    <w:lsdException w:name="toc 7" w:semiHidden="1" w:uiPriority="39" w:unhideWhenUsed="1"/>
-    <w:lsdException w:name="toc 8" w:semiHidden="1" w:uiPriority="39" w:unhideWhenUsed="1"/>
-    <w:lsdException w:name="toc 9" w:semiHidden="1" w:uiPriority="39" w:unhideWhenUsed="1"/>
+    <w:lsdException w:name="toc 1" w:uiPriority="39" w:semiHidden="1" w:unhideWhenUsed="1"/>
+    <w:lsdException w:name="toc 2" w:uiPriority="39" w:semiHidden="1" w:unhideWhenUsed="1"/>
+    <w:lsdException w:name="toc 3" w:uiPriority="39" w:semiHidden="1" w:unhideWhenUsed="1"/>
+    <w:lsdException w:name="toc 4" w:uiPriority="39" w:semiHidden="1" w:unhideWhenUsed="1"/>
+    <w:lsdException w:name="toc 5" w:uiPriority="39" w:semiHidden="1" w:unhideWhenUsed="1"/>
+    <w:lsdException w:name="toc 6" w:uiPriority="39" w:semiHidden="1" w:unhideWhenUsed="1"/>
+    <w:lsdException w:name="toc 7" w:uiPriority="39" w:semiHidden="1" w:unhideWhenUsed="1"/>
+    <w:lsdException w:name="toc 8" w:uiPriority="39" w:semiHidden="1" w:unhideWhenUsed="1"/>
+    <w:lsdException w:name="toc 9" w:uiPriority="39" w:semiHidden="1" w:unhideWhenUsed="1"/>
     <w:lsdException w:name="Normal Indent" w:semiHidden="1" w:unhideWhenUsed="1"/>
     <w:lsdException w:name="footnote text" w:semiHidden="1" w:unhideWhenUsed="1"/>
     <w:lsdException w:name="annotation text" w:semiHidden="1" w:unhideWhenUsed="1"/>
     <w:lsdException w:name="header" w:semiHidden="1" w:unhideWhenUsed="1"/>
     <w:lsdException w:name="footer" w:semiHidden="1" w:unhideWhenUsed="1"/>
     <w:lsdException w:name="index heading" w:semiHidden="1" w:unhideWhenUsed="1"/>
-    <w:lsdException w:name="caption" w:semiHidden="1" w:uiPriority="35" w:unhideWhenUsed="1" w:qFormat="1"/>
+    <w:lsdException w:name="caption" w:uiPriority="35" w:semiHidden="1" w:unhideWhenUsed="1" w:qFormat="1"/>
     <w:lsdException w:name="table of figures" w:semiHidden="1" w:unhideWhenUsed="1"/>
     <w:lsdException w:name="envelope address" w:semiHidden="1" w:unhideWhenUsed="1"/>
     <w:lsdException w:name="envelope return" w:semiHidden="1" w:unhideWhenUsed="1"/>
@@ -911,7 +719,7 @@
     <w:lsdException w:name="Title" w:uiPriority="10" w:qFormat="1"/>
     <w:lsdException w:name="Closing" w:semiHidden="1" w:unhideWhenUsed="1"/>
     <w:lsdException w:name="Signature" w:semiHidden="1" w:unhideWhenUsed="1"/>
-    <w:lsdException w:name="Default Paragraph Font" w:semiHidden="1" w:uiPriority="1" w:unhideWhenUsed="1"/>
+    <w:lsdException w:name="Default Paragraph Font" w:uiPriority="1" w:semiHidden="1" w:unhideWhenUsed="1"/>
     <w:lsdException w:name="Body Text" w:semiHidden="1" w:unhideWhenUsed="1"/>
     <w:lsdException w:name="Body Text Indent" w:semiHidden="1" w:unhideWhenUsed="1"/>
     <w:lsdException w:name="List Continue" w:semiHidden="1" w:unhideWhenUsed="1"/>
@@ -1111,8 +919,8 @@
     <w:lsdException w:name="Subtle Reference" w:uiPriority="31" w:qFormat="1"/>
     <w:lsdException w:name="Intense Reference" w:uiPriority="32" w:qFormat="1"/>
     <w:lsdException w:name="Book Title" w:uiPriority="33" w:qFormat="1"/>
-    <w:lsdException w:name="Bibliography" w:semiHidden="1" w:uiPriority="37" w:unhideWhenUsed="1"/>
-    <w:lsdException w:name="TOC Heading" w:semiHidden="1" w:uiPriority="39" w:unhideWhenUsed="1" w:qFormat="1"/>
+    <w:lsdException w:name="Bibliography" w:uiPriority="37" w:semiHidden="1" w:unhideWhenUsed="1"/>
+    <w:lsdException w:name="TOC Heading" w:uiPriority="39" w:semiHidden="1" w:unhideWhenUsed="1" w:qFormat="1"/>
     <w:lsdException w:name="Plain Table 1" w:uiPriority="41"/>
     <w:lsdException w:name="Plain Table 2" w:uiPriority="42"/>
     <w:lsdException w:name="Plain Table 3" w:uiPriority="43"/>
@@ -1222,15 +1030,207 @@
     <w:lsdException w:name="Hashtag" w:semiHidden="1" w:unhideWhenUsed="1"/>
     <w:lsdException w:name="Unresolved Mention" w:semiHidden="1" w:unhideWhenUsed="1"/>
   </w:latentStyles>
-  <w:style w:type="paragraph" w:default="1" w:styleId="a">
+  <w:style w:type="paragraph" w:styleId="Normal" w:default="1">
     <w:name w:val="Normal"/>
     <w:qFormat/>
-  </w:style>
-  <w:style w:type="character" w:default="1" w:styleId="a0">
+    <w:pPr>
+      <w:widowControl/>
+      <w:bidi w:val="0"/>
+      <w:spacing w:lineRule="auto" w:line="259" w:before="0" w:after="160"/>
+      <w:jc w:val="left"/>
+    </w:pPr>
+    <w:rPr>
+      <w:rFonts w:ascii="Calibri" w:hAnsi="Calibri" w:eastAsia="Calibri" w:cs="" w:asciiTheme="minorHAnsi" w:cstheme="minorBidi" w:eastAsiaTheme="minorHAnsi" w:hAnsiTheme="minorHAnsi"/>
+      <w:color w:val="auto"/>
+      <w:kern w:val="0"/>
+      <w:sz w:val="22"/>
+      <w:szCs w:val="22"/>
+      <w:lang w:val="el-GR" w:eastAsia="en-US" w:bidi="ar-SA"/>
+    </w:rPr>
+  </w:style>
+  <w:style w:type="character" w:styleId="DefaultParagraphFont" w:default="1">
     <w:name w:val="Default Paragraph Font"/>
     <w:uiPriority w:val="1"/>
     <w:semiHidden/>
     <w:unhideWhenUsed/>
+    <w:qFormat/>
+    <w:rPr/>
+  </w:style>
+  <w:style w:type="character" w:styleId="ListLabel1">
+    <w:name w:val="ListLabel 1"/>
+    <w:qFormat/>
+    <w:rPr>
+      <w:rFonts w:cs="Courier New"/>
+    </w:rPr>
+  </w:style>
+  <w:style w:type="character" w:styleId="ListLabel2">
+    <w:name w:val="ListLabel 2"/>
+    <w:qFormat/>
+    <w:rPr>
+      <w:rFonts w:cs="Courier New"/>
+    </w:rPr>
+  </w:style>
+  <w:style w:type="character" w:styleId="ListLabel3">
+    <w:name w:val="ListLabel 3"/>
+    <w:qFormat/>
+    <w:rPr>
+      <w:rFonts w:cs="Courier New"/>
+    </w:rPr>
+  </w:style>
+  <w:style w:type="character" w:styleId="ListLabel4">
+    <w:name w:val="ListLabel 4"/>
+    <w:qFormat/>
+    <w:rPr>
+      <w:rFonts w:cs="Courier New"/>
+    </w:rPr>
+  </w:style>
+  <w:style w:type="character" w:styleId="ListLabel5">
+    <w:name w:val="ListLabel 5"/>
+    <w:qFormat/>
+    <w:rPr>
+      <w:rFonts w:cs="Courier New"/>
+    </w:rPr>
+  </w:style>
+  <w:style w:type="character" w:styleId="ListLabel6">
+    <w:name w:val="ListLabel 6"/>
+    <w:qFormat/>
+    <w:rPr>
+      <w:rFonts w:cs="Courier New"/>
+    </w:rPr>
+  </w:style>
+  <w:style w:type="character" w:styleId="ListLabel7">
+    <w:name w:val="ListLabel 7"/>
+    <w:qFormat/>
+    <w:rPr>
+      <w:rFonts w:cs="Courier New"/>
+    </w:rPr>
+  </w:style>
+  <w:style w:type="character" w:styleId="ListLabel8">
+    <w:name w:val="ListLabel 8"/>
+    <w:qFormat/>
+    <w:rPr>
+      <w:rFonts w:cs="Courier New"/>
+    </w:rPr>
+  </w:style>
+  <w:style w:type="character" w:styleId="ListLabel9">
+    <w:name w:val="ListLabel 9"/>
+    <w:qFormat/>
+    <w:rPr>
+      <w:rFonts w:cs="Courier New"/>
+    </w:rPr>
+  </w:style>
+  <w:style w:type="character" w:styleId="ListLabel10">
+    <w:name w:val="ListLabel 10"/>
+    <w:qFormat/>
+    <w:rPr>
+      <w:rFonts w:eastAsia="Calibri" w:cs=""/>
+    </w:rPr>
+  </w:style>
+  <w:style w:type="character" w:styleId="ListLabel11">
+    <w:name w:val="ListLabel 11"/>
+    <w:qFormat/>
+    <w:rPr>
+      <w:rFonts w:cs="Courier New"/>
+    </w:rPr>
+  </w:style>
+  <w:style w:type="character" w:styleId="ListLabel12">
+    <w:name w:val="ListLabel 12"/>
+    <w:qFormat/>
+    <w:rPr>
+      <w:rFonts w:cs="Courier New"/>
+    </w:rPr>
+  </w:style>
+  <w:style w:type="character" w:styleId="ListLabel13">
+    <w:name w:val="ListLabel 13"/>
+    <w:qFormat/>
+    <w:rPr>
+      <w:rFonts w:cs="Courier New"/>
+    </w:rPr>
+  </w:style>
+  <w:style w:type="character" w:styleId="Bullets">
+    <w:name w:val="Bullets"/>
+    <w:qFormat/>
+    <w:rPr>
+      <w:rFonts w:ascii="OpenSymbol" w:hAnsi="OpenSymbol" w:eastAsia="OpenSymbol" w:cs="OpenSymbol"/>
+    </w:rPr>
+  </w:style>
+  <w:style w:type="paragraph" w:styleId="Heading">
+    <w:name w:val="Heading"/>
+    <w:basedOn w:val="Normal"/>
+    <w:next w:val="TextBody"/>
+    <w:qFormat/>
+    <w:pPr>
+      <w:keepNext w:val="true"/>
+      <w:spacing w:before="240" w:after="120"/>
+    </w:pPr>
+    <w:rPr>
+      <w:rFonts w:ascii="Liberation Sans" w:hAnsi="Liberation Sans" w:eastAsia="Microsoft YaHei" w:cs="Arial"/>
+      <w:sz w:val="28"/>
+      <w:szCs w:val="28"/>
+    </w:rPr>
+  </w:style>
+  <w:style w:type="paragraph" w:styleId="TextBody">
+    <w:name w:val="Body Text"/>
+    <w:basedOn w:val="Normal"/>
+    <w:pPr>
+      <w:spacing w:lineRule="auto" w:line="276" w:before="0" w:after="140"/>
+    </w:pPr>
+    <w:rPr/>
+  </w:style>
+  <w:style w:type="paragraph" w:styleId="List">
+    <w:name w:val="List"/>
+    <w:basedOn w:val="TextBody"/>
+    <w:pPr/>
+    <w:rPr>
+      <w:rFonts w:cs="Arial"/>
+    </w:rPr>
+  </w:style>
+  <w:style w:type="paragraph" w:styleId="Caption">
+    <w:name w:val="Caption"/>
+    <w:basedOn w:val="Normal"/>
+    <w:qFormat/>
+    <w:pPr>
+      <w:suppressLineNumbers/>
+      <w:spacing w:before="120" w:after="120"/>
+    </w:pPr>
+    <w:rPr>
+      <w:rFonts w:cs="Arial"/>
+      <w:i/>
+      <w:iCs/>
+      <w:sz w:val="24"/>
+      <w:szCs w:val="24"/>
+    </w:rPr>
+  </w:style>
+  <w:style w:type="paragraph" w:styleId="Index">
+    <w:name w:val="Index"/>
+    <w:basedOn w:val="Normal"/>
+    <w:qFormat/>
+    <w:pPr>
+      <w:suppressLineNumbers/>
+    </w:pPr>
+    <w:rPr>
+      <w:rFonts w:cs="Arial"/>
+    </w:rPr>
+  </w:style>
+  <w:style w:type="paragraph" w:styleId="ListParagraph">
+    <w:name w:val="List Paragraph"/>
+    <w:basedOn w:val="Normal"/>
+    <w:uiPriority w:val="34"/>
+    <w:qFormat/>
+    <w:rsid w:val="00ef276c"/>
+    <w:pPr>
+      <w:spacing w:before="0" w:after="160"/>
+      <w:ind w:left="720" w:hanging="0"/>
+      <w:contextualSpacing/>
+    </w:pPr>
+    <w:rPr/>
+  </w:style>
+  <w:style w:type="numbering" w:styleId="NoList" w:default="1">
+    <w:name w:val="No List"/>
+    <w:uiPriority w:val="99"/>
+    <w:semiHidden/>
+    <w:unhideWhenUsed/>
+    <w:qFormat/>
   </w:style>
   <w:style w:type="table" w:default="1" w:styleId="a1">
     <w:name w:val="Normal Table"/>
@@ -1246,23 +1246,6 @@
         <w:right w:w="108" w:type="dxa"/>
       </w:tblCellMar>
     </w:tblPr>
-  </w:style>
-  <w:style w:type="numbering" w:default="1" w:styleId="a2">
-    <w:name w:val="No List"/>
-    <w:uiPriority w:val="99"/>
-    <w:semiHidden/>
-    <w:unhideWhenUsed/>
-  </w:style>
-  <w:style w:type="paragraph" w:styleId="a3">
-    <w:name w:val="List Paragraph"/>
-    <w:basedOn w:val="a"/>
-    <w:uiPriority w:val="34"/>
-    <w:qFormat/>
-    <w:rsid w:val="00EF276C"/>
-    <w:pPr>
-      <w:ind w:left="720"/>
-      <w:contextualSpacing/>
-    </w:pPr>
   </w:style>
 </w:styles>
 </file>

</xml_diff>